<commit_message>
Added .jar file and updated documents to match
</commit_message>
<xml_diff>
--- a/Complex Class Detector/ProjectReport-Part3-Template.docx.docx
+++ b/Complex Class Detector/ProjectReport-Part3-Template.docx.docx
@@ -221,16 +221,7 @@
                 <w:sz w:val="32"/>
                 <w:szCs w:val="32"/>
               </w:rPr>
-              <w:t xml:space="preserve"> Petit Frere</w:t>
-            </w:r>
-            <w:r>
-              <w:rPr>
-                <w:rFonts w:ascii="Calibri" w:eastAsia="Calibri" w:hAnsi="Calibri" w:cs="Calibri"/>
-                <w:color w:val="5B9BD5"/>
-                <w:sz w:val="32"/>
-                <w:szCs w:val="32"/>
-              </w:rPr>
-              <w:t xml:space="preserve"> </w:t>
+              <w:t xml:space="preserve"> Petit Frere </w:t>
             </w:r>
           </w:p>
         </w:tc>
@@ -1710,10 +1701,7 @@
         <w:t>IDE -</w:t>
       </w:r>
       <w:r>
-        <w:t xml:space="preserve"> Eclipse Neon (Open s</w:t>
-      </w:r>
-      <w:r>
-        <w:t>ource)</w:t>
+        <w:t xml:space="preserve"> Eclipse Neon (Open source)</w:t>
       </w:r>
     </w:p>
     <w:p>
@@ -1778,11 +1766,146 @@
       </w:r>
     </w:p>
     <w:p>
-      <w:r>
-        <w:t xml:space="preserve">There were difficulties exporting </w:t>
-      </w:r>
-      <w:r>
-        <w:t>a consistently functional .jar file.  The following setup instructions detail how to run the source code itself as a plugin with Eclipse.</w:t>
+      <w:pPr>
+        <w:pStyle w:val="NormalWeb"/>
+        <w:numPr>
+          <w:ilvl w:val="0"/>
+          <w:numId w:val="11"/>
+        </w:numPr>
+        <w:spacing w:before="0" w:beforeAutospacing="0" w:after="0" w:afterAutospacing="0"/>
+        <w:textAlignment w:val="baseline"/>
+        <w:rPr>
+          <w:color w:val="000000"/>
+        </w:rPr>
+      </w:pPr>
+      <w:r>
+        <w:rPr>
+          <w:color w:val="000000"/>
+        </w:rPr>
+        <w:t xml:space="preserve">Install Eclipse </w:t>
+      </w:r>
+      <w:hyperlink r:id="rId5" w:history="1">
+        <w:r>
+          <w:rPr>
+            <w:rStyle w:val="Hyperlink"/>
+            <w:color w:val="1155CC"/>
+          </w:rPr>
+          <w:t>https://eclipse.org/downloads/</w:t>
+        </w:r>
+      </w:hyperlink>
+    </w:p>
+    <w:p>
+      <w:pPr>
+        <w:pStyle w:val="NormalWeb"/>
+        <w:numPr>
+          <w:ilvl w:val="0"/>
+          <w:numId w:val="11"/>
+        </w:numPr>
+        <w:spacing w:before="0" w:beforeAutospacing="0" w:after="0" w:afterAutospacing="0"/>
+        <w:textAlignment w:val="baseline"/>
+        <w:rPr>
+          <w:color w:val="000000"/>
+        </w:rPr>
+      </w:pPr>
+      <w:r>
+        <w:rPr>
+          <w:color w:val="000000"/>
+        </w:rPr>
+        <w:t>Download the jar file for metrics3 plugin (net.sourceforge.metrics_1.3.9.jar)</w:t>
+      </w:r>
+    </w:p>
+    <w:p>
+      <w:pPr>
+        <w:pStyle w:val="NormalWeb"/>
+        <w:numPr>
+          <w:ilvl w:val="0"/>
+          <w:numId w:val="11"/>
+        </w:numPr>
+        <w:spacing w:before="0" w:beforeAutospacing="0" w:after="0" w:afterAutospacing="0"/>
+        <w:textAlignment w:val="baseline"/>
+        <w:rPr>
+          <w:color w:val="000000"/>
+        </w:rPr>
+      </w:pPr>
+      <w:r>
+        <w:rPr>
+          <w:color w:val="000000"/>
+        </w:rPr>
+        <w:t xml:space="preserve">Place the jar file in Plugins, </w:t>
+      </w:r>
+      <w:proofErr w:type="spellStart"/>
+      <w:r>
+        <w:rPr>
+          <w:color w:val="000000"/>
+        </w:rPr>
+        <w:t>Dropins</w:t>
+      </w:r>
+      <w:proofErr w:type="spellEnd"/>
+      <w:r>
+        <w:rPr>
+          <w:color w:val="000000"/>
+        </w:rPr>
+        <w:t xml:space="preserve"> and Features folders within Eclipse (</w:t>
+      </w:r>
+      <w:proofErr w:type="spellStart"/>
+      <w:r>
+        <w:rPr>
+          <w:color w:val="000000"/>
+        </w:rPr>
+        <w:t>Dropins</w:t>
+      </w:r>
+      <w:proofErr w:type="spellEnd"/>
+      <w:r>
+        <w:rPr>
+          <w:color w:val="000000"/>
+        </w:rPr>
+        <w:t xml:space="preserve"> for Windows users, Plugins for Linux users)</w:t>
+      </w:r>
+    </w:p>
+    <w:p>
+      <w:pPr>
+        <w:pStyle w:val="NormalWeb"/>
+        <w:numPr>
+          <w:ilvl w:val="0"/>
+          <w:numId w:val="11"/>
+        </w:numPr>
+        <w:spacing w:before="0" w:beforeAutospacing="0" w:after="160" w:afterAutospacing="0"/>
+        <w:textAlignment w:val="baseline"/>
+        <w:rPr>
+          <w:color w:val="000000"/>
+        </w:rPr>
+      </w:pPr>
+      <w:r>
+        <w:rPr>
+          <w:color w:val="000000"/>
+        </w:rPr>
+        <w:t>Open Eclipse</w:t>
+      </w:r>
+    </w:p>
+    <w:p>
+      <w:r>
+        <w:rPr>
+          <w:b/>
+        </w:rPr>
+        <w:t xml:space="preserve">NOTE: </w:t>
+      </w:r>
+      <w:r>
+        <w:t>If t</w:t>
+      </w:r>
+      <w:r>
+        <w:t xml:space="preserve">here </w:t>
+      </w:r>
+      <w:r>
+        <w:t xml:space="preserve">are </w:t>
+      </w:r>
+      <w:r>
+        <w:t xml:space="preserve">difficulties </w:t>
+      </w:r>
+      <w:r>
+        <w:t>getting the jar to work with your version of Eclipse or operating system, t</w:t>
+      </w:r>
+      <w:r>
+        <w:t>he following setup instructions detail how to run the source code itself as a plugin with Eclipse.</w:t>
       </w:r>
     </w:p>
     <w:p>
@@ -1792,28 +1915,12 @@
       <w:r>
         <w:t xml:space="preserve"> </w:t>
       </w:r>
-      <w:hyperlink r:id="rId5" w:history="1">
+      <w:hyperlink r:id="rId6" w:history="1">
         <w:r>
           <w:rPr>
             <w:rStyle w:val="Hyperlink"/>
           </w:rPr>
           <w:t>https://youtu.be/rxcX3OI9tQ0</w:t>
-        </w:r>
-      </w:hyperlink>
-      <w:r>
-        <w:t xml:space="preserve"> </w:t>
-      </w:r>
-    </w:p>
-    <w:p>
-      <w:r>
-        <w:t xml:space="preserve">Video of use: </w:t>
-      </w:r>
-      <w:hyperlink r:id="rId6" w:history="1">
-        <w:r>
-          <w:rPr>
-            <w:rStyle w:val="Hyperlink"/>
-          </w:rPr>
-          <w:t>https://youtu.be/ti18OABi80c</w:t>
         </w:r>
       </w:hyperlink>
       <w:r>
@@ -1984,25 +2091,87 @@
     </w:p>
     <w:p>
       <w:pPr>
+        <w:pBdr>
+          <w:bottom w:val="double" w:sz="6" w:space="1" w:color="auto"/>
+        </w:pBdr>
+        <w:contextualSpacing/>
+        <w:rPr>
+          <w:b/>
+        </w:rPr>
+      </w:pPr>
+    </w:p>
+    <w:p>
+      <w:pPr>
+        <w:contextualSpacing/>
+        <w:rPr>
+          <w:b/>
+        </w:rPr>
+      </w:pPr>
+    </w:p>
+    <w:p>
+      <w:pPr>
+        <w:contextualSpacing/>
+      </w:pPr>
+      <w:r>
+        <w:rPr>
+          <w:b/>
+        </w:rPr>
+        <w:t xml:space="preserve">NOW </w:t>
+      </w:r>
+      <w:r>
+        <w:t>that the plug-in is running properly, we can utilize it.</w:t>
+      </w:r>
+    </w:p>
+    <w:p>
+      <w:pPr>
+        <w:contextualSpacing/>
+      </w:pPr>
+    </w:p>
+    <w:p>
+      <w:r>
+        <w:t xml:space="preserve">Video of use: </w:t>
+      </w:r>
+      <w:hyperlink r:id="rId8" w:history="1">
+        <w:r>
+          <w:rPr>
+            <w:rStyle w:val="Hyperlink"/>
+          </w:rPr>
+          <w:t>https://youtu.be/ti18OABi80c</w:t>
+        </w:r>
+      </w:hyperlink>
+      <w:r>
+        <w:t xml:space="preserve"> </w:t>
+      </w:r>
+    </w:p>
+    <w:p>
+      <w:pPr>
+        <w:contextualSpacing/>
+      </w:pPr>
+    </w:p>
+    <w:p>
+      <w:pPr>
+        <w:ind w:left="720"/>
+        <w:contextualSpacing/>
+      </w:pPr>
+    </w:p>
+    <w:p>
+      <w:pPr>
         <w:numPr>
           <w:ilvl w:val="0"/>
-          <w:numId w:val="3"/>
+          <w:numId w:val="12"/>
         </w:numPr>
         <w:ind w:hanging="360"/>
         <w:contextualSpacing/>
       </w:pPr>
       <w:r>
-        <w:t>Select the project for which Metrics have to be calculated; right-c</w:t>
-      </w:r>
-      <w:r>
-        <w:t>lick it and choose Properties</w:t>
+        <w:t>Select the project for which Metrics have to be calculated; right-click it and choose Properties</w:t>
       </w:r>
     </w:p>
     <w:p>
       <w:pPr>
         <w:numPr>
           <w:ilvl w:val="0"/>
-          <w:numId w:val="3"/>
+          <w:numId w:val="12"/>
         </w:numPr>
         <w:ind w:hanging="360"/>
         <w:contextualSpacing/>
@@ -2015,7 +2184,7 @@
       <w:pPr>
         <w:numPr>
           <w:ilvl w:val="0"/>
-          <w:numId w:val="3"/>
+          <w:numId w:val="12"/>
         </w:numPr>
         <w:ind w:hanging="360"/>
         <w:contextualSpacing/>
@@ -2028,7 +2197,7 @@
       <w:pPr>
         <w:numPr>
           <w:ilvl w:val="0"/>
-          <w:numId w:val="3"/>
+          <w:numId w:val="12"/>
         </w:numPr>
         <w:ind w:hanging="360"/>
         <w:contextualSpacing/>
@@ -2044,7 +2213,7 @@
       <w:pPr>
         <w:numPr>
           <w:ilvl w:val="0"/>
-          <w:numId w:val="3"/>
+          <w:numId w:val="12"/>
         </w:numPr>
         <w:ind w:hanging="360"/>
         <w:contextualSpacing/>
@@ -2053,20 +2222,14 @@
         <w:rPr>
           <w:rFonts w:ascii="Cardo" w:eastAsia="Cardo" w:hAnsi="Cardo" w:cs="Cardo"/>
         </w:rPr>
-        <w:t>From the Menu Bar, Click Proj</w:t>
-      </w:r>
-      <w:r>
-        <w:rPr>
-          <w:rFonts w:ascii="Cardo" w:eastAsia="Cardo" w:hAnsi="Cardo" w:cs="Cardo"/>
-        </w:rPr>
-        <w:t>ect → Clean</w:t>
+        <w:t>From the Menu Bar, Click Project → Clean</w:t>
       </w:r>
     </w:p>
     <w:p>
       <w:pPr>
         <w:numPr>
           <w:ilvl w:val="1"/>
-          <w:numId w:val="3"/>
+          <w:numId w:val="12"/>
         </w:numPr>
         <w:ind w:hanging="360"/>
         <w:contextualSpacing/>
@@ -2084,13 +2247,12 @@
       <w:pPr>
         <w:numPr>
           <w:ilvl w:val="0"/>
-          <w:numId w:val="3"/>
+          <w:numId w:val="12"/>
         </w:numPr>
         <w:ind w:hanging="360"/>
         <w:contextualSpacing/>
       </w:pPr>
       <w:r>
-        <w:lastRenderedPageBreak/>
         <w:t>Clean the project a second time.</w:t>
       </w:r>
     </w:p>
@@ -2098,7 +2260,7 @@
       <w:pPr>
         <w:numPr>
           <w:ilvl w:val="1"/>
-          <w:numId w:val="3"/>
+          <w:numId w:val="12"/>
         </w:numPr>
         <w:ind w:hanging="360"/>
         <w:contextualSpacing/>
@@ -2111,7 +2273,7 @@
       <w:pPr>
         <w:numPr>
           <w:ilvl w:val="0"/>
-          <w:numId w:val="3"/>
+          <w:numId w:val="12"/>
         </w:numPr>
         <w:ind w:hanging="360"/>
         <w:contextualSpacing/>
@@ -2124,7 +2286,7 @@
       <w:pPr>
         <w:numPr>
           <w:ilvl w:val="1"/>
-          <w:numId w:val="3"/>
+          <w:numId w:val="12"/>
         </w:numPr>
         <w:contextualSpacing/>
       </w:pPr>
@@ -2136,7 +2298,7 @@
       <w:pPr>
         <w:numPr>
           <w:ilvl w:val="0"/>
-          <w:numId w:val="3"/>
+          <w:numId w:val="12"/>
         </w:numPr>
         <w:ind w:hanging="360"/>
         <w:contextualSpacing/>
@@ -2149,29 +2311,22 @@
       <w:pPr>
         <w:numPr>
           <w:ilvl w:val="0"/>
-          <w:numId w:val="3"/>
+          <w:numId w:val="12"/>
         </w:numPr>
         <w:ind w:hanging="360"/>
         <w:contextualSpacing/>
       </w:pPr>
       <w:r>
-        <w:t xml:space="preserve">In order to see graphic view, choose graphic view from the Show View </w:t>
-      </w:r>
+        <w:t>In order to see graphic view, choose graphic view from the Show View options</w:t>
+      </w:r>
+    </w:p>
+    <w:p>
+      <w:pPr>
+        <w:ind w:left="720"/>
+        <w:contextualSpacing/>
+      </w:pPr>
       <w:bookmarkStart w:id="5" w:name="_GoBack"/>
       <w:bookmarkEnd w:id="5"/>
-      <w:r>
-        <w:t>options</w:t>
-      </w:r>
-    </w:p>
-    <w:p>
-      <w:pPr>
-        <w:numPr>
-          <w:ilvl w:val="0"/>
-          <w:numId w:val="3"/>
-        </w:numPr>
-        <w:ind w:hanging="360"/>
-        <w:contextualSpacing/>
-      </w:pPr>
       <w:r>
         <w:t>icons</w:t>
       </w:r>
@@ -2193,7 +2348,7 @@
                     <pic:cNvPicPr preferRelativeResize="0"/>
                   </pic:nvPicPr>
                   <pic:blipFill>
-                    <a:blip r:embed="rId8"/>
+                    <a:blip r:embed="rId9"/>
                     <a:srcRect/>
                     <a:stretch>
                       <a:fillRect/>
@@ -2237,7 +2392,7 @@
                     <pic:cNvPicPr preferRelativeResize="0"/>
                   </pic:nvPicPr>
                   <pic:blipFill>
-                    <a:blip r:embed="rId9"/>
+                    <a:blip r:embed="rId10"/>
                     <a:srcRect/>
                     <a:stretch>
                       <a:fillRect/>
@@ -2280,7 +2435,7 @@
                     <pic:cNvPicPr preferRelativeResize="0"/>
                   </pic:nvPicPr>
                   <pic:blipFill>
-                    <a:blip r:embed="rId10"/>
+                    <a:blip r:embed="rId11"/>
                     <a:srcRect/>
                     <a:stretch>
                       <a:fillRect/>
@@ -2677,10 +2832,7 @@
           </w:tcPr>
           <w:p>
             <w:r>
-              <w:t xml:space="preserve">Group various </w:t>
-            </w:r>
-            <w:r>
-              <w:t>Metrics in pairs  to identify the complex class (Perform all combinations)</w:t>
+              <w:t>Group various Metrics in pairs  to identify the complex class (Perform all combinations)</w:t>
             </w:r>
           </w:p>
         </w:tc>
@@ -2821,10 +2973,7 @@
         <w:ind w:left="1440"/>
       </w:pPr>
       <w:r>
-        <w:t>The source code of the project for which complex</w:t>
-      </w:r>
-      <w:r>
-        <w:t xml:space="preserve"> classes needs to be identified.</w:t>
+        <w:t>The source code of the project for which complex classes needs to be identified.</w:t>
       </w:r>
     </w:p>
     <w:p>
@@ -2930,7 +3079,7 @@
                     <pic:cNvPicPr preferRelativeResize="0"/>
                   </pic:nvPicPr>
                   <pic:blipFill>
-                    <a:blip r:embed="rId11"/>
+                    <a:blip r:embed="rId12"/>
                     <a:srcRect/>
                     <a:stretch>
                       <a:fillRect/>
@@ -3101,7 +3250,7 @@
                     <pic:cNvPicPr preferRelativeResize="0"/>
                   </pic:nvPicPr>
                   <pic:blipFill>
-                    <a:blip r:embed="rId12"/>
+                    <a:blip r:embed="rId13"/>
                     <a:srcRect/>
                     <a:stretch>
                       <a:fillRect/>
@@ -3160,10 +3309,7 @@
         <w:contextualSpacing/>
       </w:pPr>
       <w:r>
-        <w:t>The main challenge was building upon an existing plugin that had numerous c</w:t>
-      </w:r>
-      <w:r>
-        <w:t xml:space="preserve">onstraints while implementing new features. We still </w:t>
+        <w:t xml:space="preserve">The main challenge was building upon an existing plugin that had numerous constraints while implementing new features. We still </w:t>
       </w:r>
       <w:proofErr w:type="spellStart"/>
       <w:r>
@@ -3184,10 +3330,7 @@
         <w:contextualSpacing/>
       </w:pPr>
       <w:r>
-        <w:t>The main difficulty wa</w:t>
-      </w:r>
-      <w:r>
-        <w:t>s with displaying the results of CCD in the Metrics View that already exists and has a specific layout.</w:t>
+        <w:t>The main difficulty was with displaying the results of CCD in the Metrics View that already exists and has a specific layout.</w:t>
       </w:r>
     </w:p>
     <w:p>
@@ -3200,10 +3343,7 @@
         <w:contextualSpacing/>
       </w:pPr>
       <w:r>
-        <w:t xml:space="preserve">Improper documentation regarding the flow or structure of metrics3 impeded development. We mitigated this by manually going through the source code and </w:t>
-      </w:r>
-      <w:r>
-        <w:t>understanding the flow of the plug-in with the help of break points.</w:t>
+        <w:t>Improper documentation regarding the flow or structure of metrics3 impeded development. We mitigated this by manually going through the source code and understanding the flow of the plug-in with the help of break points.</w:t>
       </w:r>
     </w:p>
     <w:p>
@@ -3216,10 +3356,7 @@
         <w:contextualSpacing/>
       </w:pPr>
       <w:r>
-        <w:t>The initial definition for identifying a God Class comprised of ATFD, WMC and TCC metrics. But metrics3 didn’t provide the value for ATFD. Since there is no concrete definition for identi</w:t>
-      </w:r>
-      <w:r>
-        <w:t xml:space="preserve">fying complex classes, we defined a high level definition which comprises of six metrics to identify the complex class, and </w:t>
+        <w:t xml:space="preserve">The initial definition for identifying a God Class comprised of ATFD, WMC and TCC metrics. But metrics3 didn’t provide the value for ATFD. Since there is no concrete definition for identifying complex classes, we defined a high level definition which comprises of six metrics to identify the complex class, and </w:t>
       </w:r>
       <w:proofErr w:type="spellStart"/>
       <w:r>
@@ -3240,10 +3377,7 @@
         <w:contextualSpacing/>
       </w:pPr>
       <w:r>
-        <w:t>CCD Metric is different from other metrics in su</w:t>
-      </w:r>
-      <w:r>
-        <w:t xml:space="preserve">ch a way that other metrics returns a value </w:t>
+        <w:t xml:space="preserve">CCD Metric is different from other metrics in such a way that other metrics returns a value </w:t>
       </w:r>
       <w:proofErr w:type="spellStart"/>
       <w:r>
@@ -3251,10 +3385,7 @@
       </w:r>
       <w:proofErr w:type="spellEnd"/>
       <w:r>
-        <w:t xml:space="preserve"> CCD returns set of classes. Dealing with the retrieval of classes was not straightforward and we leveraged the Map and List data structure to fetch every class name along with its metrics and its values.</w:t>
-      </w:r>
-      <w:r>
-        <w:t xml:space="preserve"> </w:t>
+        <w:t xml:space="preserve"> CCD returns set of classes. Dealing with the retrieval of classes was not straightforward and we leveraged the Map and List data structure to fetch every class name along with its metrics and its values. </w:t>
       </w:r>
     </w:p>
     <w:p>
@@ -3282,10 +3413,7 @@
         <w:contextualSpacing/>
       </w:pPr>
       <w:r>
-        <w:t>In order to identify if a class is a complex class or not, we planned on grouping the metrics by 2, by 3, etc. But in this demo, we were not able to perform group by 3 as the computational time is really high and considering a three dimensio</w:t>
-      </w:r>
-      <w:r>
-        <w:t>nal approach for grouping is left for future task.</w:t>
+        <w:t>In order to identify if a class is a complex class or not, we planned on grouping the metrics by 2, by 3, etc. But in this demo, we were not able to perform group by 3 as the computational time is really high and considering a three dimensional approach for grouping is left for future task.</w:t>
       </w:r>
     </w:p>
     <w:p>
@@ -3311,10 +3439,7 @@
         <w:contextualSpacing/>
       </w:pPr>
       <w:r>
-        <w:t>When performing one clean (is needed to calculate all the metrics in Metrics3) CCD will not give accurate values as Metrics3 calculates class metrics before all classes added to collection. This was solved with static collection of class metrics retained a</w:t>
-      </w:r>
-      <w:r>
-        <w:t xml:space="preserve">fter clean. This led to the need for performing clean twice to get the actual CCD </w:t>
+        <w:t xml:space="preserve">When performing one clean (is needed to calculate all the metrics in Metrics3) CCD will not give accurate values as Metrics3 calculates class metrics before all classes added to collection. This was solved with static collection of class metrics retained after clean. This led to the need for performing clean twice to get the actual CCD </w:t>
       </w:r>
       <w:proofErr w:type="spellStart"/>
       <w:r>
@@ -3351,10 +3476,7 @@
         <w:contextualSpacing/>
       </w:pPr>
       <w:r>
-        <w:t xml:space="preserve">Adding more relevant metrics </w:t>
-      </w:r>
-      <w:r>
-        <w:t>to uncover the complex classes.</w:t>
+        <w:t>Adding more relevant metrics to uncover the complex classes.</w:t>
       </w:r>
     </w:p>
     <w:p>
@@ -3414,14 +3536,7 @@
           <w:b/>
           <w:i/>
         </w:rPr>
-        <w:t>Choose a refactoring techniq</w:t>
-      </w:r>
-      <w:r>
-        <w:rPr>
-          <w:b/>
-          <w:i/>
-        </w:rPr>
-        <w:t>ue for a detected complex class</w:t>
+        <w:t>Choose a refactoring technique for a detected complex class</w:t>
       </w:r>
     </w:p>
     <w:p>
@@ -3567,13 +3682,7 @@
               <w:rPr>
                 <w:highlight w:val="white"/>
               </w:rPr>
-              <w:t>The techniques are ranked by applicability based on the metrics for that particula</w:t>
-            </w:r>
-            <w:r>
-              <w:rPr>
-                <w:highlight w:val="white"/>
-              </w:rPr>
-              <w:t>r class</w:t>
+              <w:t>The techniques are ranked by applicability based on the metrics for that particular class</w:t>
             </w:r>
           </w:p>
           <w:p>
@@ -3951,6 +4060,119 @@
     </w:lvl>
   </w:abstractNum>
   <w:abstractNum w:abstractNumId="3" w15:restartNumberingAfterBreak="0">
+    <w:nsid w:val="25C11E4F"/>
+    <w:multiLevelType w:val="multilevel"/>
+    <w:tmpl w:val="4A5E8498"/>
+    <w:lvl w:ilvl="0">
+      <w:start w:val="1"/>
+      <w:numFmt w:val="decimal"/>
+      <w:lvlText w:val="%1."/>
+      <w:lvlJc w:val="left"/>
+      <w:pPr>
+        <w:ind w:left="720" w:firstLine="360"/>
+      </w:pPr>
+      <w:rPr>
+        <w:u w:val="none"/>
+      </w:rPr>
+    </w:lvl>
+    <w:lvl w:ilvl="1">
+      <w:start w:val="1"/>
+      <w:numFmt w:val="lowerLetter"/>
+      <w:lvlText w:val="%2."/>
+      <w:lvlJc w:val="left"/>
+      <w:pPr>
+        <w:ind w:left="1440" w:firstLine="1080"/>
+      </w:pPr>
+      <w:rPr>
+        <w:u w:val="none"/>
+      </w:rPr>
+    </w:lvl>
+    <w:lvl w:ilvl="2">
+      <w:start w:val="1"/>
+      <w:numFmt w:val="lowerRoman"/>
+      <w:lvlText w:val="%3."/>
+      <w:lvlJc w:val="right"/>
+      <w:pPr>
+        <w:ind w:left="2160" w:firstLine="1800"/>
+      </w:pPr>
+      <w:rPr>
+        <w:u w:val="none"/>
+      </w:rPr>
+    </w:lvl>
+    <w:lvl w:ilvl="3">
+      <w:start w:val="1"/>
+      <w:numFmt w:val="decimal"/>
+      <w:lvlText w:val="%4."/>
+      <w:lvlJc w:val="left"/>
+      <w:pPr>
+        <w:ind w:left="2880" w:firstLine="2520"/>
+      </w:pPr>
+      <w:rPr>
+        <w:u w:val="none"/>
+      </w:rPr>
+    </w:lvl>
+    <w:lvl w:ilvl="4">
+      <w:start w:val="1"/>
+      <w:numFmt w:val="lowerLetter"/>
+      <w:lvlText w:val="%5."/>
+      <w:lvlJc w:val="left"/>
+      <w:pPr>
+        <w:ind w:left="3600" w:firstLine="3240"/>
+      </w:pPr>
+      <w:rPr>
+        <w:u w:val="none"/>
+      </w:rPr>
+    </w:lvl>
+    <w:lvl w:ilvl="5">
+      <w:start w:val="1"/>
+      <w:numFmt w:val="lowerRoman"/>
+      <w:lvlText w:val="%6."/>
+      <w:lvlJc w:val="right"/>
+      <w:pPr>
+        <w:ind w:left="4320" w:firstLine="3960"/>
+      </w:pPr>
+      <w:rPr>
+        <w:u w:val="none"/>
+      </w:rPr>
+    </w:lvl>
+    <w:lvl w:ilvl="6">
+      <w:start w:val="1"/>
+      <w:numFmt w:val="decimal"/>
+      <w:lvlText w:val="%7."/>
+      <w:lvlJc w:val="left"/>
+      <w:pPr>
+        <w:ind w:left="5040" w:firstLine="4680"/>
+      </w:pPr>
+      <w:rPr>
+        <w:u w:val="none"/>
+      </w:rPr>
+    </w:lvl>
+    <w:lvl w:ilvl="7">
+      <w:start w:val="1"/>
+      <w:numFmt w:val="lowerLetter"/>
+      <w:lvlText w:val="%8."/>
+      <w:lvlJc w:val="left"/>
+      <w:pPr>
+        <w:ind w:left="5760" w:firstLine="5400"/>
+      </w:pPr>
+      <w:rPr>
+        <w:u w:val="none"/>
+      </w:rPr>
+    </w:lvl>
+    <w:lvl w:ilvl="8">
+      <w:start w:val="1"/>
+      <w:numFmt w:val="lowerRoman"/>
+      <w:lvlText w:val="%9."/>
+      <w:lvlJc w:val="right"/>
+      <w:pPr>
+        <w:ind w:left="6480" w:firstLine="6120"/>
+      </w:pPr>
+      <w:rPr>
+        <w:u w:val="none"/>
+      </w:rPr>
+    </w:lvl>
+  </w:abstractNum>
+  <w:abstractNum w:abstractNumId="4" w15:restartNumberingAfterBreak="0">
     <w:nsid w:val="2627570B"/>
     <w:multiLevelType w:val="multilevel"/>
     <w:tmpl w:val="17405EEC"/>
@@ -4036,7 +4258,7 @@
       </w:pPr>
     </w:lvl>
   </w:abstractNum>
-  <w:abstractNum w:abstractNumId="4" w15:restartNumberingAfterBreak="0">
+  <w:abstractNum w:abstractNumId="5" w15:restartNumberingAfterBreak="0">
     <w:nsid w:val="2FF056E5"/>
     <w:multiLevelType w:val="multilevel"/>
     <w:tmpl w:val="9D263DAE"/>
@@ -4122,7 +4344,7 @@
       </w:pPr>
     </w:lvl>
   </w:abstractNum>
-  <w:abstractNum w:abstractNumId="5" w15:restartNumberingAfterBreak="0">
+  <w:abstractNum w:abstractNumId="6" w15:restartNumberingAfterBreak="0">
     <w:nsid w:val="327E3789"/>
     <w:multiLevelType w:val="multilevel"/>
     <w:tmpl w:val="75329F86"/>
@@ -4235,7 +4457,93 @@
       </w:rPr>
     </w:lvl>
   </w:abstractNum>
-  <w:abstractNum w:abstractNumId="6" w15:restartNumberingAfterBreak="0">
+  <w:abstractNum w:abstractNumId="7" w15:restartNumberingAfterBreak="0">
+    <w:nsid w:val="44A836EB"/>
+    <w:multiLevelType w:val="multilevel"/>
+    <w:tmpl w:val="17405EEC"/>
+    <w:lvl w:ilvl="0">
+      <w:start w:val="1"/>
+      <w:numFmt w:val="decimal"/>
+      <w:lvlText w:val="%1"/>
+      <w:lvlJc w:val="left"/>
+      <w:pPr>
+        <w:ind w:left="420" w:firstLine="0"/>
+      </w:pPr>
+    </w:lvl>
+    <w:lvl w:ilvl="1">
+      <w:start w:val="1"/>
+      <w:numFmt w:val="decimal"/>
+      <w:lvlText w:val="%1.%2"/>
+      <w:lvlJc w:val="left"/>
+      <w:pPr>
+        <w:ind w:left="420" w:firstLine="0"/>
+      </w:pPr>
+    </w:lvl>
+    <w:lvl w:ilvl="2">
+      <w:start w:val="1"/>
+      <w:numFmt w:val="decimal"/>
+      <w:lvlText w:val="%1.%2.%3"/>
+      <w:lvlJc w:val="left"/>
+      <w:pPr>
+        <w:ind w:left="720" w:firstLine="0"/>
+      </w:pPr>
+    </w:lvl>
+    <w:lvl w:ilvl="3">
+      <w:start w:val="1"/>
+      <w:numFmt w:val="decimal"/>
+      <w:lvlText w:val="%1.%2.%3.%4"/>
+      <w:lvlJc w:val="left"/>
+      <w:pPr>
+        <w:ind w:left="720" w:firstLine="0"/>
+      </w:pPr>
+    </w:lvl>
+    <w:lvl w:ilvl="4">
+      <w:start w:val="1"/>
+      <w:numFmt w:val="decimal"/>
+      <w:lvlText w:val="%1.%2.%3.%4.%5"/>
+      <w:lvlJc w:val="left"/>
+      <w:pPr>
+        <w:ind w:left="1080" w:firstLine="0"/>
+      </w:pPr>
+    </w:lvl>
+    <w:lvl w:ilvl="5">
+      <w:start w:val="1"/>
+      <w:numFmt w:val="decimal"/>
+      <w:lvlText w:val="%1.%2.%3.%4.%5.%6"/>
+      <w:lvlJc w:val="left"/>
+      <w:pPr>
+        <w:ind w:left="1080" w:firstLine="0"/>
+      </w:pPr>
+    </w:lvl>
+    <w:lvl w:ilvl="6">
+      <w:start w:val="1"/>
+      <w:numFmt w:val="decimal"/>
+      <w:lvlText w:val="%1.%2.%3.%4.%5.%6.%7"/>
+      <w:lvlJc w:val="left"/>
+      <w:pPr>
+        <w:ind w:left="1440" w:firstLine="0"/>
+      </w:pPr>
+    </w:lvl>
+    <w:lvl w:ilvl="7">
+      <w:start w:val="1"/>
+      <w:numFmt w:val="decimal"/>
+      <w:lvlText w:val="%1.%2.%3.%4.%5.%6.%7.%8"/>
+      <w:lvlJc w:val="left"/>
+      <w:pPr>
+        <w:ind w:left="1440" w:firstLine="0"/>
+      </w:pPr>
+    </w:lvl>
+    <w:lvl w:ilvl="8">
+      <w:start w:val="1"/>
+      <w:numFmt w:val="decimal"/>
+      <w:lvlText w:val="%1.%2.%3.%4.%5.%6.%7.%8.%9"/>
+      <w:lvlJc w:val="left"/>
+      <w:pPr>
+        <w:ind w:left="1800" w:firstLine="0"/>
+      </w:pPr>
+    </w:lvl>
+  </w:abstractNum>
+  <w:abstractNum w:abstractNumId="8" w15:restartNumberingAfterBreak="0">
     <w:nsid w:val="48A06AA9"/>
     <w:multiLevelType w:val="multilevel"/>
     <w:tmpl w:val="4A5E8498"/>
@@ -4348,7 +4656,120 @@
       </w:rPr>
     </w:lvl>
   </w:abstractNum>
-  <w:abstractNum w:abstractNumId="7" w15:restartNumberingAfterBreak="0">
+  <w:abstractNum w:abstractNumId="9" w15:restartNumberingAfterBreak="0">
+    <w:nsid w:val="4D7C4498"/>
+    <w:multiLevelType w:val="multilevel"/>
+    <w:tmpl w:val="9FFACEA8"/>
+    <w:lvl w:ilvl="0">
+      <w:start w:val="1"/>
+      <w:numFmt w:val="decimal"/>
+      <w:lvlText w:val="%1."/>
+      <w:lvlJc w:val="left"/>
+      <w:pPr>
+        <w:tabs>
+          <w:tab w:val="num" w:pos="720"/>
+        </w:tabs>
+        <w:ind w:left="720" w:hanging="360"/>
+      </w:pPr>
+    </w:lvl>
+    <w:lvl w:ilvl="1" w:tentative="1">
+      <w:start w:val="1"/>
+      <w:numFmt w:val="decimal"/>
+      <w:lvlText w:val="%2."/>
+      <w:lvlJc w:val="left"/>
+      <w:pPr>
+        <w:tabs>
+          <w:tab w:val="num" w:pos="1440"/>
+        </w:tabs>
+        <w:ind w:left="1440" w:hanging="360"/>
+      </w:pPr>
+    </w:lvl>
+    <w:lvl w:ilvl="2" w:tentative="1">
+      <w:start w:val="1"/>
+      <w:numFmt w:val="decimal"/>
+      <w:lvlText w:val="%3."/>
+      <w:lvlJc w:val="left"/>
+      <w:pPr>
+        <w:tabs>
+          <w:tab w:val="num" w:pos="2160"/>
+        </w:tabs>
+        <w:ind w:left="2160" w:hanging="360"/>
+      </w:pPr>
+    </w:lvl>
+    <w:lvl w:ilvl="3" w:tentative="1">
+      <w:start w:val="1"/>
+      <w:numFmt w:val="decimal"/>
+      <w:lvlText w:val="%4."/>
+      <w:lvlJc w:val="left"/>
+      <w:pPr>
+        <w:tabs>
+          <w:tab w:val="num" w:pos="2880"/>
+        </w:tabs>
+        <w:ind w:left="2880" w:hanging="360"/>
+      </w:pPr>
+    </w:lvl>
+    <w:lvl w:ilvl="4" w:tentative="1">
+      <w:start w:val="1"/>
+      <w:numFmt w:val="decimal"/>
+      <w:lvlText w:val="%5."/>
+      <w:lvlJc w:val="left"/>
+      <w:pPr>
+        <w:tabs>
+          <w:tab w:val="num" w:pos="3600"/>
+        </w:tabs>
+        <w:ind w:left="3600" w:hanging="360"/>
+      </w:pPr>
+    </w:lvl>
+    <w:lvl w:ilvl="5" w:tentative="1">
+      <w:start w:val="1"/>
+      <w:numFmt w:val="decimal"/>
+      <w:lvlText w:val="%6."/>
+      <w:lvlJc w:val="left"/>
+      <w:pPr>
+        <w:tabs>
+          <w:tab w:val="num" w:pos="4320"/>
+        </w:tabs>
+        <w:ind w:left="4320" w:hanging="360"/>
+      </w:pPr>
+    </w:lvl>
+    <w:lvl w:ilvl="6" w:tentative="1">
+      <w:start w:val="1"/>
+      <w:numFmt w:val="decimal"/>
+      <w:lvlText w:val="%7."/>
+      <w:lvlJc w:val="left"/>
+      <w:pPr>
+        <w:tabs>
+          <w:tab w:val="num" w:pos="5040"/>
+        </w:tabs>
+        <w:ind w:left="5040" w:hanging="360"/>
+      </w:pPr>
+    </w:lvl>
+    <w:lvl w:ilvl="7" w:tentative="1">
+      <w:start w:val="1"/>
+      <w:numFmt w:val="decimal"/>
+      <w:lvlText w:val="%8."/>
+      <w:lvlJc w:val="left"/>
+      <w:pPr>
+        <w:tabs>
+          <w:tab w:val="num" w:pos="5760"/>
+        </w:tabs>
+        <w:ind w:left="5760" w:hanging="360"/>
+      </w:pPr>
+    </w:lvl>
+    <w:lvl w:ilvl="8" w:tentative="1">
+      <w:start w:val="1"/>
+      <w:numFmt w:val="decimal"/>
+      <w:lvlText w:val="%9."/>
+      <w:lvlJc w:val="left"/>
+      <w:pPr>
+        <w:tabs>
+          <w:tab w:val="num" w:pos="6480"/>
+        </w:tabs>
+        <w:ind w:left="6480" w:hanging="360"/>
+      </w:pPr>
+    </w:lvl>
+  </w:abstractNum>
+  <w:abstractNum w:abstractNumId="10" w15:restartNumberingAfterBreak="0">
     <w:nsid w:val="60626853"/>
     <w:multiLevelType w:val="multilevel"/>
     <w:tmpl w:val="2E7A6744"/>
@@ -4461,7 +4882,7 @@
       </w:rPr>
     </w:lvl>
   </w:abstractNum>
-  <w:abstractNum w:abstractNumId="8" w15:restartNumberingAfterBreak="0">
+  <w:abstractNum w:abstractNumId="11" w15:restartNumberingAfterBreak="0">
     <w:nsid w:val="7C855193"/>
     <w:multiLevelType w:val="multilevel"/>
     <w:tmpl w:val="69B2312A"/>
@@ -4548,31 +4969,40 @@
     </w:lvl>
   </w:abstractNum>
   <w:num w:numId="1">
+    <w:abstractNumId w:val="11"/>
+  </w:num>
+  <w:num w:numId="2">
+    <w:abstractNumId w:val="5"/>
+  </w:num>
+  <w:num w:numId="3">
     <w:abstractNumId w:val="8"/>
   </w:num>
-  <w:num w:numId="2">
-    <w:abstractNumId w:val="4"/>
-  </w:num>
-  <w:num w:numId="3">
+  <w:num w:numId="4">
     <w:abstractNumId w:val="6"/>
   </w:num>
-  <w:num w:numId="4">
-    <w:abstractNumId w:val="5"/>
-  </w:num>
   <w:num w:numId="5">
-    <w:abstractNumId w:val="3"/>
+    <w:abstractNumId w:val="4"/>
   </w:num>
   <w:num w:numId="6">
     <w:abstractNumId w:val="0"/>
   </w:num>
   <w:num w:numId="7">
-    <w:abstractNumId w:val="7"/>
+    <w:abstractNumId w:val="10"/>
   </w:num>
   <w:num w:numId="8">
     <w:abstractNumId w:val="2"/>
   </w:num>
   <w:num w:numId="9">
     <w:abstractNumId w:val="1"/>
+  </w:num>
+  <w:num w:numId="10">
+    <w:abstractNumId w:val="9"/>
+  </w:num>
+  <w:num w:numId="11">
+    <w:abstractNumId w:val="7"/>
+  </w:num>
+  <w:num w:numId="12">
+    <w:abstractNumId w:val="3"/>
   </w:num>
 </w:numbering>
 </file>
@@ -5075,7 +5505,6 @@
   <w:style w:type="character" w:default="1" w:styleId="DefaultParagraphFont">
     <w:name w:val="Default Paragraph Font"/>
     <w:uiPriority w:val="1"/>
-    <w:semiHidden/>
     <w:unhideWhenUsed/>
   </w:style>
   <w:style w:type="table" w:default="1" w:styleId="TableNormal">
@@ -5186,6 +5615,20 @@
     <w:rPr>
       <w:color w:val="0563C1" w:themeColor="hyperlink"/>
       <w:u w:val="single"/>
+    </w:rPr>
+  </w:style>
+  <w:style w:type="paragraph" w:styleId="NormalWeb">
+    <w:name w:val="Normal (Web)"/>
+    <w:basedOn w:val="Normal"/>
+    <w:uiPriority w:val="99"/>
+    <w:semiHidden/>
+    <w:unhideWhenUsed/>
+    <w:rsid w:val="00BA6C1D"/>
+    <w:pPr>
+      <w:spacing w:before="100" w:beforeAutospacing="1" w:after="100" w:afterAutospacing="1" w:line="240" w:lineRule="auto"/>
+    </w:pPr>
+    <w:rPr>
+      <w:color w:val="auto"/>
     </w:rPr>
   </w:style>
 </w:styles>

</xml_diff>